<commit_message>
upd recette  class upd ingredient class ( methode afficher ) upd main upd word
</commit_message>
<xml_diff>
--- a/src/TP 2 - package et aggrégation.docx
+++ b/src/TP 2 - package et aggrégation.docx
@@ -1,6 +1,6 @@
 
 <file path=word/document.xml><?xml version="1.0" encoding="utf-8"?>
-<w:document xmlns:wpc="http://schemas.microsoft.com/office/word/2010/wordprocessingCanvas" xmlns:cx="http://schemas.microsoft.com/office/drawing/2014/chartex" xmlns:mc="http://schemas.openxmlformats.org/markup-compatibility/2006" xmlns:o="urn:schemas-microsoft-com:office:office" xmlns:r="http://schemas.openxmlformats.org/officeDocument/2006/relationships" xmlns:m="http://schemas.openxmlformats.org/officeDocument/2006/math" xmlns:v="urn:schemas-microsoft-com:vml" xmlns:wp14="http://schemas.microsoft.com/office/word/2010/wordprocessingDrawing" xmlns:wp="http://schemas.openxmlformats.org/drawingml/2006/wordprocessingDrawing" xmlns:w10="urn:schemas-microsoft-com:office:word" xmlns:w="http://schemas.openxmlformats.org/wordprocessingml/2006/main" xmlns:w14="http://schemas.microsoft.com/office/word/2010/wordml" xmlns:w15="http://schemas.microsoft.com/office/word/2012/wordml" xmlns:w16se="http://schemas.microsoft.com/office/word/2015/wordml/symex" xmlns:wpg="http://schemas.microsoft.com/office/word/2010/wordprocessingGroup" xmlns:wpi="http://schemas.microsoft.com/office/word/2010/wordprocessingInk" xmlns:wne="http://schemas.microsoft.com/office/word/2006/wordml" xmlns:wps="http://schemas.microsoft.com/office/word/2010/wordprocessingShape" mc:Ignorable="w14 w15 w16se wp14">
+<w:document xmlns:wpc="http://schemas.microsoft.com/office/word/2010/wordprocessingCanvas" xmlns:cx="http://schemas.microsoft.com/office/drawing/2014/chartex" xmlns:cx1="http://schemas.microsoft.com/office/drawing/2015/9/8/chartex" xmlns:cx2="http://schemas.microsoft.com/office/drawing/2015/10/21/chartex" xmlns:cx3="http://schemas.microsoft.com/office/drawing/2016/5/9/chartex" xmlns:cx4="http://schemas.microsoft.com/office/drawing/2016/5/10/chartex" xmlns:cx5="http://schemas.microsoft.com/office/drawing/2016/5/11/chartex" xmlns:cx6="http://schemas.microsoft.com/office/drawing/2016/5/12/chartex" xmlns:cx7="http://schemas.microsoft.com/office/drawing/2016/5/13/chartex" xmlns:cx8="http://schemas.microsoft.com/office/drawing/2016/5/14/chartex" xmlns:mc="http://schemas.openxmlformats.org/markup-compatibility/2006" xmlns:aink="http://schemas.microsoft.com/office/drawing/2016/ink" xmlns:am3d="http://schemas.microsoft.com/office/drawing/2017/model3d" xmlns:o="urn:schemas-microsoft-com:office:office" xmlns:oel="http://schemas.microsoft.com/office/2019/extlst" xmlns:r="http://schemas.openxmlformats.org/officeDocument/2006/relationships" xmlns:m="http://schemas.openxmlformats.org/officeDocument/2006/math" xmlns:v="urn:schemas-microsoft-com:vml" xmlns:wp14="http://schemas.microsoft.com/office/word/2010/wordprocessingDrawing" xmlns:wp="http://schemas.openxmlformats.org/drawingml/2006/wordprocessingDrawing" xmlns:w10="urn:schemas-microsoft-com:office:word" xmlns:w="http://schemas.openxmlformats.org/wordprocessingml/2006/main" xmlns:w14="http://schemas.microsoft.com/office/word/2010/wordml" xmlns:w15="http://schemas.microsoft.com/office/word/2012/wordml" xmlns:w16cex="http://schemas.microsoft.com/office/word/2018/wordml/cex" xmlns:w16cid="http://schemas.microsoft.com/office/word/2016/wordml/cid" xmlns:w16="http://schemas.microsoft.com/office/word/2018/wordml" xmlns:w16sdtdh="http://schemas.microsoft.com/office/word/2020/wordml/sdtdatahash" xmlns:w16se="http://schemas.microsoft.com/office/word/2015/wordml/symex" xmlns:wpg="http://schemas.microsoft.com/office/word/2010/wordprocessingGroup" xmlns:wpi="http://schemas.microsoft.com/office/word/2010/wordprocessingInk" xmlns:wne="http://schemas.microsoft.com/office/word/2006/wordml" xmlns:wps="http://schemas.microsoft.com/office/word/2010/wordprocessingShape" mc:Ignorable="w14 w15 w16se w16cid w16 w16cex w16sdtdh wp14">
   <w:body>
     <w:p>
       <w:pPr>
@@ -300,7 +300,15 @@
     </w:p>
     <w:p>
       <w:r>
-        <w:t>Nous allons donc créer deux packages :</w:t>
+        <w:t xml:space="preserve">Nous allons donc créer deux </w:t>
+      </w:r>
+      <w:proofErr w:type="gramStart"/>
+      <w:r>
+        <w:t>packages</w:t>
+      </w:r>
+      <w:proofErr w:type="gramEnd"/>
+      <w:r>
+        <w:t> :</w:t>
       </w:r>
     </w:p>
     <w:p>
@@ -362,15 +370,15 @@
         <w:pStyle w:val="Style1"/>
       </w:pPr>
       <w:r>
-        <w:t xml:space="preserve">Travail à faire : Créez les deux packages et ranger les fichier source au bonne endroit. </w:t>
-      </w:r>
-      <w:proofErr w:type="spellStart"/>
-      <w:r>
-        <w:t>Re</w:t>
-      </w:r>
-      <w:proofErr w:type="spellEnd"/>
-      <w:r>
-        <w:t>-testez votre application pour savoir si tout fonctionne</w:t>
+        <w:t xml:space="preserve">Travail à faire : Créez les deux </w:t>
+      </w:r>
+      <w:proofErr w:type="gramStart"/>
+      <w:r>
+        <w:t>packages</w:t>
+      </w:r>
+      <w:proofErr w:type="gramEnd"/>
+      <w:r>
+        <w:t xml:space="preserve"> et ranger les fichier source au bonne endroit. Re-testez votre application pour savoir si tout fonctionne</w:t>
       </w:r>
     </w:p>
     <w:p>
@@ -394,9 +402,11 @@
       <w:r>
         <w:t xml:space="preserve"> </w:t>
       </w:r>
+      <w:proofErr w:type="gramStart"/>
       <w:r>
         <w:t>recette</w:t>
       </w:r>
+      <w:proofErr w:type="gramEnd"/>
       <w:r>
         <w:t xml:space="preserve"> qui correspond au nom du package où se trouve le fichier</w:t>
       </w:r>
@@ -422,9 +432,11 @@
           <w:numId w:val="19"/>
         </w:numPr>
       </w:pPr>
+      <w:proofErr w:type="gramStart"/>
       <w:r>
         <w:t>application</w:t>
       </w:r>
+      <w:proofErr w:type="gramEnd"/>
       <w:r>
         <w:t xml:space="preserve"> qui correspond au nom du package où se trouve le fichier</w:t>
       </w:r>
@@ -437,8 +449,13 @@
           <w:numId w:val="19"/>
         </w:numPr>
       </w:pPr>
-      <w:r>
-        <w:t xml:space="preserve">import </w:t>
+      <w:proofErr w:type="gramStart"/>
+      <w:r>
+        <w:t>import</w:t>
+      </w:r>
+      <w:proofErr w:type="gramEnd"/>
+      <w:r>
+        <w:t xml:space="preserve"> </w:t>
       </w:r>
       <w:proofErr w:type="spellStart"/>
       <w:r>
@@ -446,10 +463,7 @@
       </w:r>
       <w:proofErr w:type="spellEnd"/>
       <w:r>
-        <w:t xml:space="preserve"> </w:t>
-      </w:r>
-      <w:r>
-        <w:t xml:space="preserve">qui permet d’utiliser la classe </w:t>
+        <w:t xml:space="preserve"> qui permet d’utiliser la classe </w:t>
       </w:r>
       <w:proofErr w:type="spellStart"/>
       <w:r>
@@ -493,10 +507,18 @@
         <w:t xml:space="preserve"> recette </w:t>
       </w:r>
       <w:r>
-        <w:t xml:space="preserve">contiens plusieurs </w:t>
-      </w:r>
-      <w:r>
-        <w:t xml:space="preserve">ingrédient. </w:t>
+        <w:t xml:space="preserve">contiens </w:t>
+      </w:r>
+      <w:proofErr w:type="gramStart"/>
+      <w:r>
+        <w:t xml:space="preserve">plusieurs </w:t>
+      </w:r>
+      <w:r>
+        <w:t>ingrédient</w:t>
+      </w:r>
+      <w:proofErr w:type="gramEnd"/>
+      <w:r>
+        <w:t xml:space="preserve">. </w:t>
       </w:r>
       <w:r>
         <w:t xml:space="preserve">On veut également le nom de la recette. </w:t>
@@ -671,7 +693,6 @@
       <w:r>
         <w:t xml:space="preserve">La méthode </w:t>
       </w:r>
-      <w:bookmarkStart w:id="0" w:name="_GoBack"/>
       <w:proofErr w:type="spellStart"/>
       <w:r>
         <w:t>afficheIngredient</w:t>
@@ -680,7 +701,6 @@
       <w:r>
         <w:t xml:space="preserve"> </w:t>
       </w:r>
-      <w:bookmarkEnd w:id="0"/>
     </w:p>
     <w:p>
       <w:pPr>
@@ -839,12 +859,9 @@
           <w:numId w:val="19"/>
         </w:numPr>
       </w:pPr>
-      <w:r>
-        <w:t xml:space="preserve">Un </w:t>
-      </w:r>
       <w:proofErr w:type="spellStart"/>
       <w:r>
-        <w:t>arraylist</w:t>
+        <w:t>ArrayList</w:t>
       </w:r>
       <w:proofErr w:type="spellEnd"/>
       <w:r>
@@ -862,11 +879,16 @@
           <w:numId w:val="19"/>
         </w:numPr>
       </w:pPr>
-      <w:r>
-        <w:t>Un string</w:t>
-      </w:r>
-      <w:r>
-        <w:t xml:space="preserve"> pour le nom de la recette</w:t>
+      <w:proofErr w:type="gramStart"/>
+      <w:r>
+        <w:t xml:space="preserve">String </w:t>
+      </w:r>
+      <w:r>
+        <w:t xml:space="preserve"> pour</w:t>
+      </w:r>
+      <w:proofErr w:type="gramEnd"/>
+      <w:r>
+        <w:t xml:space="preserve"> le nom de la recette</w:t>
       </w:r>
     </w:p>
     <w:p>
@@ -895,7 +917,15 @@
         </w:numPr>
       </w:pPr>
       <w:r>
-        <w:t>Notre nouvelle classe est prête pour un essai. Nous allons, dans notre classe « Main » venir compléter la fonction « main() » pour créer et essayer notre application :</w:t>
+        <w:t>Notre nouvelle classe est prête pour un essai. Nous allons, dans notre classe « Main » venir compléter la fonction « </w:t>
+      </w:r>
+      <w:proofErr w:type="gramStart"/>
+      <w:r>
+        <w:t>main(</w:t>
+      </w:r>
+      <w:proofErr w:type="gramEnd"/>
+      <w:r>
+        <w:t>) » pour créer et essayer notre application :</w:t>
       </w:r>
     </w:p>
     <w:p>
@@ -1142,7 +1172,15 @@
         </w:numPr>
       </w:pPr>
       <w:r>
-        <w:t>A l’intérieur de ce nouveau fichier, créez un nouveau main()</w:t>
+        <w:t xml:space="preserve">A l’intérieur de ce nouveau fichier, créez un nouveau </w:t>
+      </w:r>
+      <w:proofErr w:type="gramStart"/>
+      <w:r>
+        <w:t>main(</w:t>
+      </w:r>
+      <w:proofErr w:type="gramEnd"/>
+      <w:r>
+        <w:t>)</w:t>
       </w:r>
     </w:p>
     <w:p>
@@ -1282,7 +1320,7 @@
 </file>
 
 <file path=word/endnotes.xml><?xml version="1.0" encoding="utf-8"?>
-<w:endnotes xmlns:wpc="http://schemas.microsoft.com/office/word/2010/wordprocessingCanvas" xmlns:cx="http://schemas.microsoft.com/office/drawing/2014/chartex" xmlns:mc="http://schemas.openxmlformats.org/markup-compatibility/2006" xmlns:o="urn:schemas-microsoft-com:office:office" xmlns:r="http://schemas.openxmlformats.org/officeDocument/2006/relationships" xmlns:m="http://schemas.openxmlformats.org/officeDocument/2006/math" xmlns:v="urn:schemas-microsoft-com:vml" xmlns:wp14="http://schemas.microsoft.com/office/word/2010/wordprocessingDrawing" xmlns:wp="http://schemas.openxmlformats.org/drawingml/2006/wordprocessingDrawing" xmlns:w10="urn:schemas-microsoft-com:office:word" xmlns:w="http://schemas.openxmlformats.org/wordprocessingml/2006/main" xmlns:w14="http://schemas.microsoft.com/office/word/2010/wordml" xmlns:w15="http://schemas.microsoft.com/office/word/2012/wordml" xmlns:w16se="http://schemas.microsoft.com/office/word/2015/wordml/symex" xmlns:wpg="http://schemas.microsoft.com/office/word/2010/wordprocessingGroup" xmlns:wpi="http://schemas.microsoft.com/office/word/2010/wordprocessingInk" xmlns:wne="http://schemas.microsoft.com/office/word/2006/wordml" xmlns:wps="http://schemas.microsoft.com/office/word/2010/wordprocessingShape" mc:Ignorable="w14 w15 w16se wp14">
+<w:endnotes xmlns:wpc="http://schemas.microsoft.com/office/word/2010/wordprocessingCanvas" xmlns:cx="http://schemas.microsoft.com/office/drawing/2014/chartex" xmlns:cx1="http://schemas.microsoft.com/office/drawing/2015/9/8/chartex" xmlns:cx2="http://schemas.microsoft.com/office/drawing/2015/10/21/chartex" xmlns:cx3="http://schemas.microsoft.com/office/drawing/2016/5/9/chartex" xmlns:cx4="http://schemas.microsoft.com/office/drawing/2016/5/10/chartex" xmlns:cx5="http://schemas.microsoft.com/office/drawing/2016/5/11/chartex" xmlns:cx6="http://schemas.microsoft.com/office/drawing/2016/5/12/chartex" xmlns:cx7="http://schemas.microsoft.com/office/drawing/2016/5/13/chartex" xmlns:cx8="http://schemas.microsoft.com/office/drawing/2016/5/14/chartex" xmlns:mc="http://schemas.openxmlformats.org/markup-compatibility/2006" xmlns:aink="http://schemas.microsoft.com/office/drawing/2016/ink" xmlns:am3d="http://schemas.microsoft.com/office/drawing/2017/model3d" xmlns:o="urn:schemas-microsoft-com:office:office" xmlns:oel="http://schemas.microsoft.com/office/2019/extlst" xmlns:r="http://schemas.openxmlformats.org/officeDocument/2006/relationships" xmlns:m="http://schemas.openxmlformats.org/officeDocument/2006/math" xmlns:v="urn:schemas-microsoft-com:vml" xmlns:wp14="http://schemas.microsoft.com/office/word/2010/wordprocessingDrawing" xmlns:wp="http://schemas.openxmlformats.org/drawingml/2006/wordprocessingDrawing" xmlns:w10="urn:schemas-microsoft-com:office:word" xmlns:w="http://schemas.openxmlformats.org/wordprocessingml/2006/main" xmlns:w14="http://schemas.microsoft.com/office/word/2010/wordml" xmlns:w15="http://schemas.microsoft.com/office/word/2012/wordml" xmlns:w16cex="http://schemas.microsoft.com/office/word/2018/wordml/cex" xmlns:w16cid="http://schemas.microsoft.com/office/word/2016/wordml/cid" xmlns:w16="http://schemas.microsoft.com/office/word/2018/wordml" xmlns:w16sdtdh="http://schemas.microsoft.com/office/word/2020/wordml/sdtdatahash" xmlns:w16se="http://schemas.microsoft.com/office/word/2015/wordml/symex" xmlns:wpg="http://schemas.microsoft.com/office/word/2010/wordprocessingGroup" xmlns:wpi="http://schemas.microsoft.com/office/word/2010/wordprocessingInk" xmlns:wne="http://schemas.microsoft.com/office/word/2006/wordml" xmlns:wps="http://schemas.microsoft.com/office/word/2010/wordprocessingShape" mc:Ignorable="w14 w15 w16se w16cid w16 w16cex w16sdtdh wp14">
   <w:endnote w:type="separator" w:id="-1">
     <w:p>
       <w:pPr>
@@ -1307,7 +1345,7 @@
 </file>
 
 <file path=word/footer1.xml><?xml version="1.0" encoding="utf-8"?>
-<w:ftr xmlns:wpc="http://schemas.microsoft.com/office/word/2010/wordprocessingCanvas" xmlns:cx="http://schemas.microsoft.com/office/drawing/2014/chartex" xmlns:mc="http://schemas.openxmlformats.org/markup-compatibility/2006" xmlns:o="urn:schemas-microsoft-com:office:office" xmlns:r="http://schemas.openxmlformats.org/officeDocument/2006/relationships" xmlns:m="http://schemas.openxmlformats.org/officeDocument/2006/math" xmlns:v="urn:schemas-microsoft-com:vml" xmlns:wp14="http://schemas.microsoft.com/office/word/2010/wordprocessingDrawing" xmlns:wp="http://schemas.openxmlformats.org/drawingml/2006/wordprocessingDrawing" xmlns:w10="urn:schemas-microsoft-com:office:word" xmlns:w="http://schemas.openxmlformats.org/wordprocessingml/2006/main" xmlns:w14="http://schemas.microsoft.com/office/word/2010/wordml" xmlns:w15="http://schemas.microsoft.com/office/word/2012/wordml" xmlns:w16se="http://schemas.microsoft.com/office/word/2015/wordml/symex" xmlns:wpg="http://schemas.microsoft.com/office/word/2010/wordprocessingGroup" xmlns:wpi="http://schemas.microsoft.com/office/word/2010/wordprocessingInk" xmlns:wne="http://schemas.microsoft.com/office/word/2006/wordml" xmlns:wps="http://schemas.microsoft.com/office/word/2010/wordprocessingShape" mc:Ignorable="w14 w15 w16se wp14">
+<w:ftr xmlns:wpc="http://schemas.microsoft.com/office/word/2010/wordprocessingCanvas" xmlns:cx="http://schemas.microsoft.com/office/drawing/2014/chartex" xmlns:cx1="http://schemas.microsoft.com/office/drawing/2015/9/8/chartex" xmlns:cx2="http://schemas.microsoft.com/office/drawing/2015/10/21/chartex" xmlns:cx3="http://schemas.microsoft.com/office/drawing/2016/5/9/chartex" xmlns:cx4="http://schemas.microsoft.com/office/drawing/2016/5/10/chartex" xmlns:cx5="http://schemas.microsoft.com/office/drawing/2016/5/11/chartex" xmlns:cx6="http://schemas.microsoft.com/office/drawing/2016/5/12/chartex" xmlns:cx7="http://schemas.microsoft.com/office/drawing/2016/5/13/chartex" xmlns:cx8="http://schemas.microsoft.com/office/drawing/2016/5/14/chartex" xmlns:mc="http://schemas.openxmlformats.org/markup-compatibility/2006" xmlns:aink="http://schemas.microsoft.com/office/drawing/2016/ink" xmlns:am3d="http://schemas.microsoft.com/office/drawing/2017/model3d" xmlns:o="urn:schemas-microsoft-com:office:office" xmlns:oel="http://schemas.microsoft.com/office/2019/extlst" xmlns:r="http://schemas.openxmlformats.org/officeDocument/2006/relationships" xmlns:m="http://schemas.openxmlformats.org/officeDocument/2006/math" xmlns:v="urn:schemas-microsoft-com:vml" xmlns:wp14="http://schemas.microsoft.com/office/word/2010/wordprocessingDrawing" xmlns:wp="http://schemas.openxmlformats.org/drawingml/2006/wordprocessingDrawing" xmlns:w10="urn:schemas-microsoft-com:office:word" xmlns:w="http://schemas.openxmlformats.org/wordprocessingml/2006/main" xmlns:w14="http://schemas.microsoft.com/office/word/2010/wordml" xmlns:w15="http://schemas.microsoft.com/office/word/2012/wordml" xmlns:w16cex="http://schemas.microsoft.com/office/word/2018/wordml/cex" xmlns:w16cid="http://schemas.microsoft.com/office/word/2016/wordml/cid" xmlns:w16="http://schemas.microsoft.com/office/word/2018/wordml" xmlns:w16sdtdh="http://schemas.microsoft.com/office/word/2020/wordml/sdtdatahash" xmlns:w16se="http://schemas.microsoft.com/office/word/2015/wordml/symex" xmlns:wpg="http://schemas.microsoft.com/office/word/2010/wordprocessingGroup" xmlns:wpi="http://schemas.microsoft.com/office/word/2010/wordprocessingInk" xmlns:wne="http://schemas.microsoft.com/office/word/2006/wordml" xmlns:wps="http://schemas.microsoft.com/office/word/2010/wordprocessingShape" mc:Ignorable="w14 w15 w16se w16cid w16 w16cex w16sdtdh wp14">
   <w:tbl>
     <w:tblPr>
       <w:tblStyle w:val="Grilledutableau"/>
@@ -1388,9 +1426,10 @@
                 <w:rPr>
                   <w:b/>
                   <w:bCs/>
-                  <w:noProof/>
+                  <w:sz w:val="24"/>
+                  <w:szCs w:val="24"/>
                 </w:rPr>
-                <w:t>3</w:t>
+                <w:t>1</w:t>
               </w:r>
               <w:r>
                 <w:rPr>
@@ -1433,9 +1472,10 @@
                 <w:rPr>
                   <w:b/>
                   <w:bCs/>
-                  <w:noProof/>
+                  <w:sz w:val="24"/>
+                  <w:szCs w:val="24"/>
                 </w:rPr>
-                <w:t>4</w:t>
+                <w:t>1</w:t>
               </w:r>
               <w:r>
                 <w:rPr>
@@ -1461,7 +1501,7 @@
 </file>
 
 <file path=word/footnotes.xml><?xml version="1.0" encoding="utf-8"?>
-<w:footnotes xmlns:wpc="http://schemas.microsoft.com/office/word/2010/wordprocessingCanvas" xmlns:cx="http://schemas.microsoft.com/office/drawing/2014/chartex" xmlns:mc="http://schemas.openxmlformats.org/markup-compatibility/2006" xmlns:o="urn:schemas-microsoft-com:office:office" xmlns:r="http://schemas.openxmlformats.org/officeDocument/2006/relationships" xmlns:m="http://schemas.openxmlformats.org/officeDocument/2006/math" xmlns:v="urn:schemas-microsoft-com:vml" xmlns:wp14="http://schemas.microsoft.com/office/word/2010/wordprocessingDrawing" xmlns:wp="http://schemas.openxmlformats.org/drawingml/2006/wordprocessingDrawing" xmlns:w10="urn:schemas-microsoft-com:office:word" xmlns:w="http://schemas.openxmlformats.org/wordprocessingml/2006/main" xmlns:w14="http://schemas.microsoft.com/office/word/2010/wordml" xmlns:w15="http://schemas.microsoft.com/office/word/2012/wordml" xmlns:w16se="http://schemas.microsoft.com/office/word/2015/wordml/symex" xmlns:wpg="http://schemas.microsoft.com/office/word/2010/wordprocessingGroup" xmlns:wpi="http://schemas.microsoft.com/office/word/2010/wordprocessingInk" xmlns:wne="http://schemas.microsoft.com/office/word/2006/wordml" xmlns:wps="http://schemas.microsoft.com/office/word/2010/wordprocessingShape" mc:Ignorable="w14 w15 w16se wp14">
+<w:footnotes xmlns:wpc="http://schemas.microsoft.com/office/word/2010/wordprocessingCanvas" xmlns:cx="http://schemas.microsoft.com/office/drawing/2014/chartex" xmlns:cx1="http://schemas.microsoft.com/office/drawing/2015/9/8/chartex" xmlns:cx2="http://schemas.microsoft.com/office/drawing/2015/10/21/chartex" xmlns:cx3="http://schemas.microsoft.com/office/drawing/2016/5/9/chartex" xmlns:cx4="http://schemas.microsoft.com/office/drawing/2016/5/10/chartex" xmlns:cx5="http://schemas.microsoft.com/office/drawing/2016/5/11/chartex" xmlns:cx6="http://schemas.microsoft.com/office/drawing/2016/5/12/chartex" xmlns:cx7="http://schemas.microsoft.com/office/drawing/2016/5/13/chartex" xmlns:cx8="http://schemas.microsoft.com/office/drawing/2016/5/14/chartex" xmlns:mc="http://schemas.openxmlformats.org/markup-compatibility/2006" xmlns:aink="http://schemas.microsoft.com/office/drawing/2016/ink" xmlns:am3d="http://schemas.microsoft.com/office/drawing/2017/model3d" xmlns:o="urn:schemas-microsoft-com:office:office" xmlns:oel="http://schemas.microsoft.com/office/2019/extlst" xmlns:r="http://schemas.openxmlformats.org/officeDocument/2006/relationships" xmlns:m="http://schemas.openxmlformats.org/officeDocument/2006/math" xmlns:v="urn:schemas-microsoft-com:vml" xmlns:wp14="http://schemas.microsoft.com/office/word/2010/wordprocessingDrawing" xmlns:wp="http://schemas.openxmlformats.org/drawingml/2006/wordprocessingDrawing" xmlns:w10="urn:schemas-microsoft-com:office:word" xmlns:w="http://schemas.openxmlformats.org/wordprocessingml/2006/main" xmlns:w14="http://schemas.microsoft.com/office/word/2010/wordml" xmlns:w15="http://schemas.microsoft.com/office/word/2012/wordml" xmlns:w16cex="http://schemas.microsoft.com/office/word/2018/wordml/cex" xmlns:w16cid="http://schemas.microsoft.com/office/word/2016/wordml/cid" xmlns:w16="http://schemas.microsoft.com/office/word/2018/wordml" xmlns:w16sdtdh="http://schemas.microsoft.com/office/word/2020/wordml/sdtdatahash" xmlns:w16se="http://schemas.microsoft.com/office/word/2015/wordml/symex" xmlns:wpg="http://schemas.microsoft.com/office/word/2010/wordprocessingGroup" xmlns:wpi="http://schemas.microsoft.com/office/word/2010/wordprocessingInk" xmlns:wne="http://schemas.microsoft.com/office/word/2006/wordml" xmlns:wps="http://schemas.microsoft.com/office/word/2010/wordprocessingShape" mc:Ignorable="w14 w15 w16se w16cid w16 w16cex w16sdtdh wp14">
   <w:footnote w:type="separator" w:id="-1">
     <w:p>
       <w:pPr>
@@ -1486,7 +1526,7 @@
 </file>
 
 <file path=word/header1.xml><?xml version="1.0" encoding="utf-8"?>
-<w:hdr xmlns:wpc="http://schemas.microsoft.com/office/word/2010/wordprocessingCanvas" xmlns:cx="http://schemas.microsoft.com/office/drawing/2014/chartex" xmlns:mc="http://schemas.openxmlformats.org/markup-compatibility/2006" xmlns:o="urn:schemas-microsoft-com:office:office" xmlns:r="http://schemas.openxmlformats.org/officeDocument/2006/relationships" xmlns:m="http://schemas.openxmlformats.org/officeDocument/2006/math" xmlns:v="urn:schemas-microsoft-com:vml" xmlns:wp14="http://schemas.microsoft.com/office/word/2010/wordprocessingDrawing" xmlns:wp="http://schemas.openxmlformats.org/drawingml/2006/wordprocessingDrawing" xmlns:w10="urn:schemas-microsoft-com:office:word" xmlns:w="http://schemas.openxmlformats.org/wordprocessingml/2006/main" xmlns:w14="http://schemas.microsoft.com/office/word/2010/wordml" xmlns:w15="http://schemas.microsoft.com/office/word/2012/wordml" xmlns:w16se="http://schemas.microsoft.com/office/word/2015/wordml/symex" xmlns:wpg="http://schemas.microsoft.com/office/word/2010/wordprocessingGroup" xmlns:wpi="http://schemas.microsoft.com/office/word/2010/wordprocessingInk" xmlns:wne="http://schemas.microsoft.com/office/word/2006/wordml" xmlns:wps="http://schemas.microsoft.com/office/word/2010/wordprocessingShape" mc:Ignorable="w14 w15 w16se wp14">
+<w:hdr xmlns:wpc="http://schemas.microsoft.com/office/word/2010/wordprocessingCanvas" xmlns:cx="http://schemas.microsoft.com/office/drawing/2014/chartex" xmlns:cx1="http://schemas.microsoft.com/office/drawing/2015/9/8/chartex" xmlns:cx2="http://schemas.microsoft.com/office/drawing/2015/10/21/chartex" xmlns:cx3="http://schemas.microsoft.com/office/drawing/2016/5/9/chartex" xmlns:cx4="http://schemas.microsoft.com/office/drawing/2016/5/10/chartex" xmlns:cx5="http://schemas.microsoft.com/office/drawing/2016/5/11/chartex" xmlns:cx6="http://schemas.microsoft.com/office/drawing/2016/5/12/chartex" xmlns:cx7="http://schemas.microsoft.com/office/drawing/2016/5/13/chartex" xmlns:cx8="http://schemas.microsoft.com/office/drawing/2016/5/14/chartex" xmlns:mc="http://schemas.openxmlformats.org/markup-compatibility/2006" xmlns:aink="http://schemas.microsoft.com/office/drawing/2016/ink" xmlns:am3d="http://schemas.microsoft.com/office/drawing/2017/model3d" xmlns:o="urn:schemas-microsoft-com:office:office" xmlns:oel="http://schemas.microsoft.com/office/2019/extlst" xmlns:r="http://schemas.openxmlformats.org/officeDocument/2006/relationships" xmlns:m="http://schemas.openxmlformats.org/officeDocument/2006/math" xmlns:v="urn:schemas-microsoft-com:vml" xmlns:wp14="http://schemas.microsoft.com/office/word/2010/wordprocessingDrawing" xmlns:wp="http://schemas.openxmlformats.org/drawingml/2006/wordprocessingDrawing" xmlns:w10="urn:schemas-microsoft-com:office:word" xmlns:w="http://schemas.openxmlformats.org/wordprocessingml/2006/main" xmlns:w14="http://schemas.microsoft.com/office/word/2010/wordml" xmlns:w15="http://schemas.microsoft.com/office/word/2012/wordml" xmlns:w16cex="http://schemas.microsoft.com/office/word/2018/wordml/cex" xmlns:w16cid="http://schemas.microsoft.com/office/word/2016/wordml/cid" xmlns:w16="http://schemas.microsoft.com/office/word/2018/wordml" xmlns:w16sdtdh="http://schemas.microsoft.com/office/word/2020/wordml/sdtdatahash" xmlns:w16se="http://schemas.microsoft.com/office/word/2015/wordml/symex" xmlns:wpg="http://schemas.microsoft.com/office/word/2010/wordprocessingGroup" xmlns:wpi="http://schemas.microsoft.com/office/word/2010/wordprocessingInk" xmlns:wne="http://schemas.microsoft.com/office/word/2006/wordml" xmlns:wps="http://schemas.microsoft.com/office/word/2010/wordprocessingShape" mc:Ignorable="w14 w15 w16se w16cid w16 w16cex w16sdtdh wp14">
   <w:tbl>
     <w:tblPr>
       <w:tblStyle w:val="Grilledutableau"/>
@@ -1569,7 +1609,7 @@
 </file>
 
 <file path=word/numbering.xml><?xml version="1.0" encoding="utf-8"?>
-<w:numbering xmlns:wpc="http://schemas.microsoft.com/office/word/2010/wordprocessingCanvas" xmlns:cx="http://schemas.microsoft.com/office/drawing/2014/chartex" xmlns:mc="http://schemas.openxmlformats.org/markup-compatibility/2006" xmlns:o="urn:schemas-microsoft-com:office:office" xmlns:r="http://schemas.openxmlformats.org/officeDocument/2006/relationships" xmlns:m="http://schemas.openxmlformats.org/officeDocument/2006/math" xmlns:v="urn:schemas-microsoft-com:vml" xmlns:wp14="http://schemas.microsoft.com/office/word/2010/wordprocessingDrawing" xmlns:wp="http://schemas.openxmlformats.org/drawingml/2006/wordprocessingDrawing" xmlns:w10="urn:schemas-microsoft-com:office:word" xmlns:w="http://schemas.openxmlformats.org/wordprocessingml/2006/main" xmlns:w14="http://schemas.microsoft.com/office/word/2010/wordml" xmlns:w15="http://schemas.microsoft.com/office/word/2012/wordml" xmlns:w16se="http://schemas.microsoft.com/office/word/2015/wordml/symex" xmlns:wpg="http://schemas.microsoft.com/office/word/2010/wordprocessingGroup" xmlns:wpi="http://schemas.microsoft.com/office/word/2010/wordprocessingInk" xmlns:wne="http://schemas.microsoft.com/office/word/2006/wordml" xmlns:wps="http://schemas.microsoft.com/office/word/2010/wordprocessingShape" mc:Ignorable="w14 w15 w16se wp14">
+<w:numbering xmlns:wpc="http://schemas.microsoft.com/office/word/2010/wordprocessingCanvas" xmlns:cx="http://schemas.microsoft.com/office/drawing/2014/chartex" xmlns:cx1="http://schemas.microsoft.com/office/drawing/2015/9/8/chartex" xmlns:cx2="http://schemas.microsoft.com/office/drawing/2015/10/21/chartex" xmlns:cx3="http://schemas.microsoft.com/office/drawing/2016/5/9/chartex" xmlns:cx4="http://schemas.microsoft.com/office/drawing/2016/5/10/chartex" xmlns:cx5="http://schemas.microsoft.com/office/drawing/2016/5/11/chartex" xmlns:cx6="http://schemas.microsoft.com/office/drawing/2016/5/12/chartex" xmlns:cx7="http://schemas.microsoft.com/office/drawing/2016/5/13/chartex" xmlns:cx8="http://schemas.microsoft.com/office/drawing/2016/5/14/chartex" xmlns:mc="http://schemas.openxmlformats.org/markup-compatibility/2006" xmlns:aink="http://schemas.microsoft.com/office/drawing/2016/ink" xmlns:am3d="http://schemas.microsoft.com/office/drawing/2017/model3d" xmlns:o="urn:schemas-microsoft-com:office:office" xmlns:oel="http://schemas.microsoft.com/office/2019/extlst" xmlns:r="http://schemas.openxmlformats.org/officeDocument/2006/relationships" xmlns:m="http://schemas.openxmlformats.org/officeDocument/2006/math" xmlns:v="urn:schemas-microsoft-com:vml" xmlns:wp14="http://schemas.microsoft.com/office/word/2010/wordprocessingDrawing" xmlns:wp="http://schemas.openxmlformats.org/drawingml/2006/wordprocessingDrawing" xmlns:w10="urn:schemas-microsoft-com:office:word" xmlns:w="http://schemas.openxmlformats.org/wordprocessingml/2006/main" xmlns:w14="http://schemas.microsoft.com/office/word/2010/wordml" xmlns:w15="http://schemas.microsoft.com/office/word/2012/wordml" xmlns:w16cex="http://schemas.microsoft.com/office/word/2018/wordml/cex" xmlns:w16cid="http://schemas.microsoft.com/office/word/2016/wordml/cid" xmlns:w16="http://schemas.microsoft.com/office/word/2018/wordml" xmlns:w16sdtdh="http://schemas.microsoft.com/office/word/2020/wordml/sdtdatahash" xmlns:w16se="http://schemas.microsoft.com/office/word/2015/wordml/symex" xmlns:wpg="http://schemas.microsoft.com/office/word/2010/wordprocessingGroup" xmlns:wpi="http://schemas.microsoft.com/office/word/2010/wordprocessingInk" xmlns:wne="http://schemas.microsoft.com/office/word/2006/wordml" xmlns:wps="http://schemas.microsoft.com/office/word/2010/wordprocessingShape" mc:Ignorable="w14 w15 w16se w16cid w16 w16cex w16sdtdh wp14">
   <w:abstractNum w:abstractNumId="0" w15:restartNumberingAfterBreak="0">
     <w:nsid w:val="01072465"/>
     <w:multiLevelType w:val="hybridMultilevel"/>
@@ -3670,68 +3710,68 @@
       </w:rPr>
     </w:lvl>
   </w:abstractNum>
-  <w:num w:numId="1">
+  <w:num w:numId="1" w16cid:durableId="1808282642">
     <w:abstractNumId w:val="14"/>
   </w:num>
-  <w:num w:numId="2">
+  <w:num w:numId="2" w16cid:durableId="1921257585">
     <w:abstractNumId w:val="12"/>
   </w:num>
-  <w:num w:numId="3">
+  <w:num w:numId="3" w16cid:durableId="1790737542">
     <w:abstractNumId w:val="15"/>
   </w:num>
-  <w:num w:numId="4">
+  <w:num w:numId="4" w16cid:durableId="1025250719">
     <w:abstractNumId w:val="13"/>
   </w:num>
-  <w:num w:numId="5">
+  <w:num w:numId="5" w16cid:durableId="2015716263">
     <w:abstractNumId w:val="17"/>
   </w:num>
-  <w:num w:numId="6">
+  <w:num w:numId="6" w16cid:durableId="1743992138">
     <w:abstractNumId w:val="2"/>
   </w:num>
-  <w:num w:numId="7">
+  <w:num w:numId="7" w16cid:durableId="1461416784">
     <w:abstractNumId w:val="7"/>
   </w:num>
-  <w:num w:numId="8">
+  <w:num w:numId="8" w16cid:durableId="926958861">
     <w:abstractNumId w:val="16"/>
   </w:num>
-  <w:num w:numId="9">
+  <w:num w:numId="9" w16cid:durableId="464782177">
     <w:abstractNumId w:val="3"/>
   </w:num>
-  <w:num w:numId="10">
+  <w:num w:numId="10" w16cid:durableId="1387486780">
     <w:abstractNumId w:val="1"/>
   </w:num>
-  <w:num w:numId="11">
+  <w:num w:numId="11" w16cid:durableId="1077898087">
     <w:abstractNumId w:val="10"/>
   </w:num>
-  <w:num w:numId="12">
+  <w:num w:numId="12" w16cid:durableId="1099259373">
     <w:abstractNumId w:val="18"/>
   </w:num>
-  <w:num w:numId="13">
+  <w:num w:numId="13" w16cid:durableId="2104763234">
     <w:abstractNumId w:val="6"/>
   </w:num>
-  <w:num w:numId="14">
+  <w:num w:numId="14" w16cid:durableId="83648241">
     <w:abstractNumId w:val="11"/>
   </w:num>
-  <w:num w:numId="15">
+  <w:num w:numId="15" w16cid:durableId="482507536">
     <w:abstractNumId w:val="4"/>
   </w:num>
-  <w:num w:numId="16">
+  <w:num w:numId="16" w16cid:durableId="1846901432">
     <w:abstractNumId w:val="9"/>
   </w:num>
-  <w:num w:numId="17">
+  <w:num w:numId="17" w16cid:durableId="1343625919">
     <w:abstractNumId w:val="8"/>
   </w:num>
-  <w:num w:numId="18">
+  <w:num w:numId="18" w16cid:durableId="720519685">
     <w:abstractNumId w:val="5"/>
   </w:num>
-  <w:num w:numId="19">
+  <w:num w:numId="19" w16cid:durableId="1818572594">
     <w:abstractNumId w:val="0"/>
   </w:num>
 </w:numbering>
 </file>
 
 <file path=word/styles.xml><?xml version="1.0" encoding="utf-8"?>
-<w:styles xmlns:mc="http://schemas.openxmlformats.org/markup-compatibility/2006" xmlns:r="http://schemas.openxmlformats.org/officeDocument/2006/relationships" xmlns:w="http://schemas.openxmlformats.org/wordprocessingml/2006/main" xmlns:w14="http://schemas.microsoft.com/office/word/2010/wordml" xmlns:w15="http://schemas.microsoft.com/office/word/2012/wordml" xmlns:w16se="http://schemas.microsoft.com/office/word/2015/wordml/symex" mc:Ignorable="w14 w15 w16se">
+<w:styles xmlns:mc="http://schemas.openxmlformats.org/markup-compatibility/2006" xmlns:r="http://schemas.openxmlformats.org/officeDocument/2006/relationships" xmlns:w="http://schemas.openxmlformats.org/wordprocessingml/2006/main" xmlns:w14="http://schemas.microsoft.com/office/word/2010/wordml" xmlns:w15="http://schemas.microsoft.com/office/word/2012/wordml" xmlns:w16cex="http://schemas.microsoft.com/office/word/2018/wordml/cex" xmlns:w16cid="http://schemas.microsoft.com/office/word/2016/wordml/cid" xmlns:w16="http://schemas.microsoft.com/office/word/2018/wordml" xmlns:w16sdtdh="http://schemas.microsoft.com/office/word/2020/wordml/sdtdatahash" xmlns:w16se="http://schemas.microsoft.com/office/word/2015/wordml/symex" mc:Ignorable="w14 w15 w16se w16cid w16 w16cex w16sdtdh">
   <w:docDefaults>
     <w:rPrDefault>
       <w:rPr>
@@ -3747,7 +3787,7 @@
       </w:pPr>
     </w:pPrDefault>
   </w:docDefaults>
-  <w:latentStyles w:defLockedState="0" w:defUIPriority="99" w:defSemiHidden="0" w:defUnhideWhenUsed="0" w:defQFormat="0" w:count="371">
+  <w:latentStyles w:defLockedState="0" w:defUIPriority="99" w:defSemiHidden="0" w:defUnhideWhenUsed="0" w:defQFormat="0" w:count="376">
     <w:lsdException w:name="Normal" w:uiPriority="0" w:qFormat="1"/>
     <w:lsdException w:name="heading 1" w:uiPriority="9" w:qFormat="1"/>
     <w:lsdException w:name="heading 2" w:semiHidden="1" w:uiPriority="9" w:unhideWhenUsed="1" w:qFormat="1"/>
@@ -4119,6 +4159,11 @@
     <w:lsdException w:name="List Table 5 Dark Accent 6" w:uiPriority="50"/>
     <w:lsdException w:name="List Table 6 Colorful Accent 6" w:uiPriority="51"/>
     <w:lsdException w:name="List Table 7 Colorful Accent 6" w:uiPriority="52"/>
+    <w:lsdException w:name="Mention" w:semiHidden="1" w:unhideWhenUsed="1"/>
+    <w:lsdException w:name="Smart Hyperlink" w:semiHidden="1" w:unhideWhenUsed="1"/>
+    <w:lsdException w:name="Hashtag" w:semiHidden="1" w:unhideWhenUsed="1"/>
+    <w:lsdException w:name="Unresolved Mention" w:semiHidden="1" w:unhideWhenUsed="1"/>
+    <w:lsdException w:name="Smart Link" w:semiHidden="1" w:unhideWhenUsed="1"/>
   </w:latentStyles>
   <w:style w:type="paragraph" w:default="1" w:styleId="Normal">
     <w:name w:val="Normal"/>
@@ -4451,7 +4496,7 @@
       <w:spacing w:val="15"/>
     </w:rPr>
   </w:style>
-  <w:style w:type="character" w:styleId="Emphaseple">
+  <w:style w:type="character" w:styleId="Accentuationlgre">
     <w:name w:val="Subtle Emphasis"/>
     <w:basedOn w:val="Policepardfaut"/>
     <w:uiPriority w:val="19"/>
@@ -4971,22 +5016,22 @@
 </file>
 
 <file path=customXml/item2.xml><?xml version="1.0" encoding="utf-8"?>
+<b:Sources xmlns:b="http://schemas.openxmlformats.org/officeDocument/2006/bibliography" xmlns="http://schemas.openxmlformats.org/officeDocument/2006/bibliography" SelectedStyle="\APASixthEditionOfficeOnline.xsl" StyleName="APA" Version="6"/>
+</file>
+
+<file path=customXml/item3.xml><?xml version="1.0" encoding="utf-8"?>
 <p:properties xmlns:p="http://schemas.microsoft.com/office/2006/metadata/properties" xmlns:xsi="http://www.w3.org/2001/XMLSchema-instance" xmlns:pc="http://schemas.microsoft.com/office/infopath/2007/PartnerControls">
   <documentManagement/>
 </p:properties>
 </file>
 
-<file path=customXml/item3.xml><?xml version="1.0" encoding="utf-8"?>
+<file path=customXml/item4.xml><?xml version="1.0" encoding="utf-8"?>
 <?mso-contentType ?>
 <FormTemplates xmlns="http://schemas.microsoft.com/sharepoint/v3/contenttype/forms">
   <Display>DocumentLibraryForm</Display>
   <Edit>DocumentLibraryForm</Edit>
   <New>DocumentLibraryForm</New>
 </FormTemplates>
-</file>
-
-<file path=customXml/item4.xml><?xml version="1.0" encoding="utf-8"?>
-<b:Sources xmlns:b="http://schemas.openxmlformats.org/officeDocument/2006/bibliography" xmlns="http://schemas.openxmlformats.org/officeDocument/2006/bibliography" SelectedStyle="\APASixthEditionOfficeOnline.xsl" StyleName="APA" Version="6"/>
 </file>
 
 <file path=customXml/itemProps1.xml><?xml version="1.0" encoding="utf-8"?>
@@ -5008,6 +5053,14 @@
 </file>
 
 <file path=customXml/itemProps2.xml><?xml version="1.0" encoding="utf-8"?>
+<ds:datastoreItem xmlns:ds="http://schemas.openxmlformats.org/officeDocument/2006/customXml" ds:itemID="{360D1B35-E165-44BD-AE88-4DC680F788C8}">
+  <ds:schemaRefs>
+    <ds:schemaRef ds:uri="http://schemas.openxmlformats.org/officeDocument/2006/bibliography"/>
+  </ds:schemaRefs>
+</ds:datastoreItem>
+</file>
+
+<file path=customXml/itemProps3.xml><?xml version="1.0" encoding="utf-8"?>
 <ds:datastoreItem xmlns:ds="http://schemas.openxmlformats.org/officeDocument/2006/customXml" ds:itemID="{F269E7AB-CE3C-434A-9501-86E532FFF8BF}">
   <ds:schemaRefs>
     <ds:schemaRef ds:uri="http://schemas.microsoft.com/office/2006/metadata/properties"/>
@@ -5016,18 +5069,10 @@
 </ds:datastoreItem>
 </file>
 
-<file path=customXml/itemProps3.xml><?xml version="1.0" encoding="utf-8"?>
+<file path=customXml/itemProps4.xml><?xml version="1.0" encoding="utf-8"?>
 <ds:datastoreItem xmlns:ds="http://schemas.openxmlformats.org/officeDocument/2006/customXml" ds:itemID="{AE3EB981-AFE4-49D5-9F66-3589F3E2A963}">
   <ds:schemaRefs>
     <ds:schemaRef ds:uri="http://schemas.microsoft.com/sharepoint/v3/contenttype/forms"/>
   </ds:schemaRefs>
 </ds:datastoreItem>
-</file>
-
-<file path=customXml/itemProps4.xml><?xml version="1.0" encoding="utf-8"?>
-<ds:datastoreItem xmlns:ds="http://schemas.openxmlformats.org/officeDocument/2006/customXml" ds:itemID="{59567B07-B611-4E7C-903A-BB64F2722AAF}">
-  <ds:schemaRefs>
-    <ds:schemaRef ds:uri="http://schemas.openxmlformats.org/officeDocument/2006/bibliography"/>
-  </ds:schemaRefs>
-</ds:datastoreItem>
 </file>
</xml_diff>